<commit_message>
first fully functioning commit
</commit_message>
<xml_diff>
--- a/template.docx
+++ b/template.docx
@@ -411,9 +411,10 @@
   <w:style w:type="paragraph" w:default="1" w:styleId="Normal">
     <w:name w:val="Normal"/>
     <w:qFormat/>
-    <w:rsid w:val="008C2DC7"/>
+    <w:rsid w:val="0006239E"/>
     <w:rPr>
       <w:rFonts w:ascii="Brill" w:hAnsi="Brill"/>
+      <w:sz w:val="24"/>
     </w:rPr>
   </w:style>
   <w:style w:type="paragraph" w:styleId="Heading1">
@@ -436,7 +437,6 @@
       <w:rFonts w:eastAsiaTheme="majorEastAsia" w:cstheme="majorBidi"/>
       <w:b/>
       <w:color w:val="000000" w:themeColor="text1"/>
-      <w:sz w:val="24"/>
       <w:szCs w:val="32"/>
     </w:rPr>
   </w:style>
@@ -486,20 +486,17 @@
     <w:basedOn w:val="Normal"/>
     <w:link w:val="readingChar"/>
     <w:qFormat/>
-    <w:rsid w:val="00A255AE"/>
+    <w:rsid w:val="00B2348C"/>
     <w:pPr>
       <w:spacing w:after="0" w:line="240" w:lineRule="auto"/>
-      <w:ind w:left="1368" w:hanging="1008"/>
+      <w:ind w:left="720" w:hanging="360"/>
     </w:pPr>
-    <w:rPr>
-      <w:sz w:val="24"/>
-    </w:rPr>
   </w:style>
   <w:style w:type="character" w:customStyle="1" w:styleId="readingChar">
     <w:name w:val="reading Char"/>
     <w:basedOn w:val="DefaultParagraphFont"/>
     <w:link w:val="reading"/>
-    <w:rsid w:val="00A255AE"/>
+    <w:rsid w:val="00B2348C"/>
     <w:rPr>
       <w:rFonts w:ascii="Brill" w:hAnsi="Brill"/>
       <w:sz w:val="24"/>

</xml_diff>